<commit_message>
document and slides updated
</commit_message>
<xml_diff>
--- a/Final Report/Testcase No.docx
+++ b/Final Report/Testcase No.docx
@@ -31,7 +31,6 @@
               <w:jc w:val="center"/>
             </w:pPr>
             <w:bookmarkStart w:id="0" w:name="_Hlk5047522"/>
-            <w:bookmarkStart w:id="1" w:name="_GoBack" w:colFirst="5" w:colLast="5"/>
             <w:r>
               <w:t>Testcase No.</w:t>
             </w:r>
@@ -93,7 +92,12 @@
           </w:tcPr>
           <w:p>
             <w:r>
-              <w:t>Conclusion</w:t>
+              <w:t>Conc</w:t>
+            </w:r>
+            <w:bookmarkStart w:id="1" w:name="_GoBack"/>
+            <w:bookmarkEnd w:id="1"/>
+            <w:r>
+              <w:t>lusion</w:t>
             </w:r>
           </w:p>
         </w:tc>
@@ -174,6 +178,17 @@
               <w:t>Pass</w:t>
             </w:r>
           </w:p>
+          <w:p/>
+          <w:p>
+            <w:pPr>
+              <w:tabs>
+                <w:tab w:val="left" w:pos="1155"/>
+              </w:tabs>
+            </w:pPr>
+            <w:r>
+              <w:tab/>
+            </w:r>
+          </w:p>
         </w:tc>
       </w:tr>
       <w:tr>
@@ -785,7 +800,10 @@
           </w:tcPr>
           <w:p>
             <w:r>
-              <w:t>fail</w:t>
+              <w:t>F</w:t>
+            </w:r>
+            <w:r>
+              <w:t>ail</w:t>
             </w:r>
           </w:p>
         </w:tc>
@@ -860,7 +878,10 @@
           </w:tcPr>
           <w:p>
             <w:r>
-              <w:t>fail</w:t>
+              <w:t>F</w:t>
+            </w:r>
+            <w:r>
+              <w:t>ail</w:t>
             </w:r>
           </w:p>
         </w:tc>
@@ -1016,7 +1037,6 @@
         </w:tc>
       </w:tr>
       <w:bookmarkEnd w:id="0"/>
-      <w:bookmarkEnd w:id="1"/>
     </w:tbl>
     <w:p/>
     <w:sectPr>

</xml_diff>